<commit_message>
git commands examples added + Useless_Class (Move Semantics) is renamed to cut off "Prata" mention
</commit_message>
<xml_diff>
--- a/Git/Links.docx
+++ b/Git/Links.docx
@@ -16,8 +16,32 @@
       <w:r>
         <w:br/>
       </w:r>
+      <w:hyperlink r:id="rId4" w:history="1">
+        <w:r>
+          <w:rPr>
+            <w:rStyle w:val="Hyperlink"/>
+          </w:rPr>
+          <w:t>https://devopscube.com/set-git-upstream-respository-branch/</w:t>
+        </w:r>
+      </w:hyperlink>
+    </w:p>
+    <w:p/>
+    <w:p>
       <w:r>
-        <w:t>https://devopscube.com/set-git-upstream-respository-branch/</w:t>
+        <w:rPr>
+          <w:b/>
+          <w:bCs/>
+          <w:i/>
+          <w:iCs/>
+          <w:u w:val="single"/>
+        </w:rPr>
+        <w:t>Squash and Rebase approach:</w:t>
+      </w:r>
+      <w:r>
+        <w:br/>
+      </w:r>
+      <w:r>
+        <w:t>https://blog.carbonfive.com/always-squash-and-rebase-your-git-commits/</w:t>
       </w:r>
     </w:p>
     <w:sectPr>
@@ -456,6 +480,29 @@
     <w:semiHidden/>
     <w:unhideWhenUsed/>
   </w:style>
+  <w:style w:type="character" w:styleId="Hyperlink">
+    <w:name w:val="Hyperlink"/>
+    <w:basedOn w:val="DefaultParagraphFont"/>
+    <w:uiPriority w:val="99"/>
+    <w:unhideWhenUsed/>
+    <w:rsid w:val="0079519A"/>
+    <w:rPr>
+      <w:color w:val="0563C1" w:themeColor="hyperlink"/>
+      <w:u w:val="single"/>
+    </w:rPr>
+  </w:style>
+  <w:style w:type="character" w:styleId="UnresolvedMention">
+    <w:name w:val="Unresolved Mention"/>
+    <w:basedOn w:val="DefaultParagraphFont"/>
+    <w:uiPriority w:val="99"/>
+    <w:semiHidden/>
+    <w:unhideWhenUsed/>
+    <w:rsid w:val="0079519A"/>
+    <w:rPr>
+      <w:color w:val="605E5C"/>
+      <w:shd w:val="clear" w:color="auto" w:fill="E1DFDD"/>
+    </w:rPr>
+  </w:style>
 </w:styles>
 </file>
 

</xml_diff>